<commit_message>
Having the proper callouts regarding Offer Shift
</commit_message>
<xml_diff>
--- a/Kronos-Shifts-Connector/Dev Design.docx
+++ b/Kronos-Shifts-Connector/Dev Design.docx
@@ -2729,7 +2729,24 @@
         <w:t>can</w:t>
       </w:r>
       <w:r>
-        <w:t xml:space="preserve"> used by FLWs to view their schedules, create requests for Time Offs, Open Shifts, and Swap Shifts </w:t>
+        <w:t xml:space="preserve"> used by FLWs to view their schedules, create requests for Time Offs, Open Shifts, and Swap Shifts</w:t>
+      </w:r>
+    </w:p>
+    <w:p>
+      <w:pPr>
+        <w:pStyle w:val="ListParagraph"/>
+        <w:numPr>
+          <w:ilvl w:val="1"/>
+          <w:numId w:val="25"/>
+        </w:numPr>
+        <w:jc w:val="both"/>
+      </w:pPr>
+      <w:r>
+        <w:rPr>
+          <w:b/>
+          <w:bCs/>
+        </w:rPr>
+        <w:t>The Offer Shift entity and related functionalities are not in scope of this integration</w:t>
       </w:r>
     </w:p>
     <w:p>
@@ -3197,7 +3214,7 @@
             <w10:borderbottom type="single" width="4"/>
             <w10:borderright type="single" width="4"/>
           </v:shape>
-          <o:OLEObject Type="Embed" ProgID="Visio.Drawing.15" ShapeID="_x0000_i1025" DrawAspect="Content" ObjectID="_1647696762" r:id="rId12"/>
+          <o:OLEObject Type="Embed" ProgID="Visio.Drawing.15" ShapeID="_x0000_i1025" DrawAspect="Content" ObjectID="_1647848451" r:id="rId12"/>
         </w:object>
       </w:r>
     </w:p>
@@ -4261,7 +4278,7 @@
           <v:shape id="_x0000_i1026" type="#_x0000_t75" style="width:468pt;height:445.5pt" o:ole="">
             <v:imagedata r:id="rId16" o:title=""/>
           </v:shape>
-          <o:OLEObject Type="Embed" ProgID="Visio.Drawing.15" ShapeID="_x0000_i1026" DrawAspect="Content" ObjectID="_1647696763" r:id="rId17"/>
+          <o:OLEObject Type="Embed" ProgID="Visio.Drawing.15" ShapeID="_x0000_i1026" DrawAspect="Content" ObjectID="_1647848452" r:id="rId17"/>
         </w:object>
       </w:r>
     </w:p>
@@ -6420,7 +6437,7 @@
           <v:shape id="_x0000_i1027" type="#_x0000_t75" style="width:511.5pt;height:382.5pt" o:ole="">
             <v:imagedata r:id="rId20" o:title=""/>
           </v:shape>
-          <o:OLEObject Type="Embed" ProgID="Visio.Drawing.15" ShapeID="_x0000_i1027" DrawAspect="Content" ObjectID="_1647696764" r:id="rId21"/>
+          <o:OLEObject Type="Embed" ProgID="Visio.Drawing.15" ShapeID="_x0000_i1027" DrawAspect="Content" ObjectID="_1647848453" r:id="rId21"/>
         </w:object>
       </w:r>
     </w:p>
@@ -6771,7 +6788,7 @@
           <v:shape id="_x0000_i1028" type="#_x0000_t75" style="width:468pt;height:365.25pt" o:ole="">
             <v:imagedata r:id="rId23" o:title=""/>
           </v:shape>
-          <o:OLEObject Type="Embed" ProgID="Visio.Drawing.15" ShapeID="_x0000_i1028" DrawAspect="Content" ObjectID="_1647696765" r:id="rId24"/>
+          <o:OLEObject Type="Embed" ProgID="Visio.Drawing.15" ShapeID="_x0000_i1028" DrawAspect="Content" ObjectID="_1647848454" r:id="rId24"/>
         </w:object>
       </w:r>
     </w:p>
@@ -37098,18 +37115,18 @@
 </file>
 
 <file path=customXml/item2.xml><?xml version="1.0" encoding="utf-8"?>
-<p:properties xmlns:p="http://schemas.microsoft.com/office/2006/metadata/properties" xmlns:xsi="http://www.w3.org/2001/XMLSchema-instance" xmlns:pc="http://schemas.microsoft.com/office/infopath/2007/PartnerControls">
-  <documentManagement/>
-</p:properties>
-</file>
-
-<file path=customXml/item3.xml><?xml version="1.0" encoding="utf-8"?>
 <?mso-contentType ?>
 <FormTemplates xmlns="http://schemas.microsoft.com/sharepoint/v3/contenttype/forms">
   <Display>DocumentLibraryForm</Display>
   <Edit>DocumentLibraryForm</Edit>
   <New>DocumentLibraryForm</New>
 </FormTemplates>
+</file>
+
+<file path=customXml/item3.xml><?xml version="1.0" encoding="utf-8"?>
+<p:properties xmlns:p="http://schemas.microsoft.com/office/2006/metadata/properties" xmlns:xsi="http://www.w3.org/2001/XMLSchema-instance" xmlns:pc="http://schemas.microsoft.com/office/infopath/2007/PartnerControls">
+  <documentManagement/>
+</p:properties>
 </file>
 
 <file path=customXml/item4.xml><?xml version="1.0" encoding="utf-8"?>
@@ -37135,6 +37152,14 @@
 </file>
 
 <file path=customXml/itemProps2.xml><?xml version="1.0" encoding="utf-8"?>
+<ds:datastoreItem xmlns:ds="http://schemas.openxmlformats.org/officeDocument/2006/customXml" ds:itemID="{68162701-2CEC-4CFB-9B78-CA0A38703F7B}">
+  <ds:schemaRefs>
+    <ds:schemaRef ds:uri="http://schemas.microsoft.com/sharepoint/v3/contenttype/forms"/>
+  </ds:schemaRefs>
+</ds:datastoreItem>
+</file>
+
+<file path=customXml/itemProps3.xml><?xml version="1.0" encoding="utf-8"?>
 <ds:datastoreItem xmlns:ds="http://schemas.openxmlformats.org/officeDocument/2006/customXml" ds:itemID="{1F12BEA5-FC91-4E74-B6B3-0573A2A7106B}">
   <ds:schemaRefs>
     <ds:schemaRef ds:uri="http://schemas.microsoft.com/office/2006/metadata/properties"/>
@@ -37143,16 +37168,8 @@
 </ds:datastoreItem>
 </file>
 
-<file path=customXml/itemProps3.xml><?xml version="1.0" encoding="utf-8"?>
-<ds:datastoreItem xmlns:ds="http://schemas.openxmlformats.org/officeDocument/2006/customXml" ds:itemID="{68162701-2CEC-4CFB-9B78-CA0A38703F7B}">
-  <ds:schemaRefs>
-    <ds:schemaRef ds:uri="http://schemas.microsoft.com/sharepoint/v3/contenttype/forms"/>
-  </ds:schemaRefs>
-</ds:datastoreItem>
-</file>
-
 <file path=customXml/itemProps4.xml><?xml version="1.0" encoding="utf-8"?>
-<ds:datastoreItem xmlns:ds="http://schemas.openxmlformats.org/officeDocument/2006/customXml" ds:itemID="{356D0B0B-93D5-4CEA-A209-D25B326692F5}">
+<ds:datastoreItem xmlns:ds="http://schemas.openxmlformats.org/officeDocument/2006/customXml" ds:itemID="{2DE08CE0-2C5F-4601-8A6B-644771C93FD6}">
   <ds:schemaRefs>
     <ds:schemaRef ds:uri="http://schemas.openxmlformats.org/officeDocument/2006/bibliography"/>
   </ds:schemaRefs>

</xml_diff>